<commit_message>
se agregan las instrucciones de beq y jump con sus conexiones correspondiente
</commit_message>
<xml_diff>
--- a/Informe.docx
+++ b/Informe.docx
@@ -52,12 +52,28 @@
           <w:lang w:val="es-AR"/>
         </w:rPr>
       </w:pPr>
-      <w:r>
-        <w:rPr>
-          <w:lang w:val="es-AR"/>
-        </w:rPr>
-        <w:t>Schilliro Agustin</w:t>
-      </w:r>
+      <w:proofErr w:type="spellStart"/>
+      <w:r>
+        <w:rPr>
+          <w:lang w:val="es-AR"/>
+        </w:rPr>
+        <w:t>Schilliro</w:t>
+      </w:r>
+      <w:proofErr w:type="spellEnd"/>
+      <w:r>
+        <w:rPr>
+          <w:lang w:val="es-AR"/>
+        </w:rPr>
+        <w:t xml:space="preserve"> </w:t>
+      </w:r>
+      <w:proofErr w:type="spellStart"/>
+      <w:r>
+        <w:rPr>
+          <w:lang w:val="es-AR"/>
+        </w:rPr>
+        <w:t>Agustin</w:t>
+      </w:r>
+      <w:proofErr w:type="spellEnd"/>
     </w:p>
     <w:p>
       <w:pPr>
@@ -90,11 +106,33 @@
           <w:lang w:val="es-AR"/>
         </w:rPr>
       </w:pPr>
-      <w:r>
-        <w:rPr>
-          <w:lang w:val="es-AR"/>
-        </w:rPr>
-        <w:t>Program Counter:</w:t>
+      <w:proofErr w:type="spellStart"/>
+      <w:r>
+        <w:rPr>
+          <w:lang w:val="es-AR"/>
+        </w:rPr>
+        <w:t>Program</w:t>
+      </w:r>
+      <w:proofErr w:type="spellEnd"/>
+      <w:r>
+        <w:rPr>
+          <w:lang w:val="es-AR"/>
+        </w:rPr>
+        <w:t xml:space="preserve"> </w:t>
+      </w:r>
+      <w:proofErr w:type="spellStart"/>
+      <w:r>
+        <w:rPr>
+          <w:lang w:val="es-AR"/>
+        </w:rPr>
+        <w:t>Counter</w:t>
+      </w:r>
+      <w:proofErr w:type="spellEnd"/>
+      <w:r>
+        <w:rPr>
+          <w:lang w:val="es-AR"/>
+        </w:rPr>
+        <w:t>:</w:t>
       </w:r>
     </w:p>
     <w:p>
@@ -107,7 +145,49 @@
         <w:rPr>
           <w:lang w:val="es-AR"/>
         </w:rPr>
-        <w:t xml:space="preserve"> Se implementa el Program Counter por medio de un proceso explicito que se activa con el flanco ascendente del clock.</w:t>
+        <w:t xml:space="preserve"> Se implementa el </w:t>
+      </w:r>
+      <w:proofErr w:type="spellStart"/>
+      <w:r>
+        <w:rPr>
+          <w:lang w:val="es-AR"/>
+        </w:rPr>
+        <w:t>Program</w:t>
+      </w:r>
+      <w:proofErr w:type="spellEnd"/>
+      <w:r>
+        <w:rPr>
+          <w:lang w:val="es-AR"/>
+        </w:rPr>
+        <w:t xml:space="preserve"> </w:t>
+      </w:r>
+      <w:proofErr w:type="spellStart"/>
+      <w:r>
+        <w:rPr>
+          <w:lang w:val="es-AR"/>
+        </w:rPr>
+        <w:t>Counter</w:t>
+      </w:r>
+      <w:proofErr w:type="spellEnd"/>
+      <w:r>
+        <w:rPr>
+          <w:lang w:val="es-AR"/>
+        </w:rPr>
+        <w:t xml:space="preserve"> por medio de un proceso explicito que se activa con el flanco ascendente del </w:t>
+      </w:r>
+      <w:proofErr w:type="spellStart"/>
+      <w:r>
+        <w:rPr>
+          <w:lang w:val="es-AR"/>
+        </w:rPr>
+        <w:t>clock</w:t>
+      </w:r>
+      <w:proofErr w:type="spellEnd"/>
+      <w:r>
+        <w:rPr>
+          <w:lang w:val="es-AR"/>
+        </w:rPr>
+        <w:t>.</w:t>
       </w:r>
     </w:p>
     <w:p>
@@ -142,29 +222,150 @@
         </w:rPr>
         <w:t xml:space="preserve">Se generan las señales </w:t>
       </w:r>
-      <w:r>
-        <w:rPr>
-          <w:lang w:val="es-AR"/>
-        </w:rPr>
-        <w:t>RegWrite, RegDst, Branch, MemRead, MemtoReg, MemWrite, ALUSrc, Jump</w:t>
-      </w:r>
+      <w:proofErr w:type="spellStart"/>
+      <w:r>
+        <w:rPr>
+          <w:lang w:val="es-AR"/>
+        </w:rPr>
+        <w:t>RegWrite</w:t>
+      </w:r>
+      <w:proofErr w:type="spellEnd"/>
+      <w:r>
+        <w:rPr>
+          <w:lang w:val="es-AR"/>
+        </w:rPr>
+        <w:t xml:space="preserve">, </w:t>
+      </w:r>
+      <w:proofErr w:type="spellStart"/>
+      <w:r>
+        <w:rPr>
+          <w:lang w:val="es-AR"/>
+        </w:rPr>
+        <w:t>RegDst</w:t>
+      </w:r>
+      <w:proofErr w:type="spellEnd"/>
+      <w:r>
+        <w:rPr>
+          <w:lang w:val="es-AR"/>
+        </w:rPr>
+        <w:t xml:space="preserve">, Branch, </w:t>
+      </w:r>
+      <w:proofErr w:type="spellStart"/>
+      <w:r>
+        <w:rPr>
+          <w:lang w:val="es-AR"/>
+        </w:rPr>
+        <w:t>MemRead</w:t>
+      </w:r>
+      <w:proofErr w:type="spellEnd"/>
+      <w:r>
+        <w:rPr>
+          <w:lang w:val="es-AR"/>
+        </w:rPr>
+        <w:t xml:space="preserve">, </w:t>
+      </w:r>
+      <w:proofErr w:type="spellStart"/>
+      <w:r>
+        <w:rPr>
+          <w:lang w:val="es-AR"/>
+        </w:rPr>
+        <w:t>MemtoReg</w:t>
+      </w:r>
+      <w:proofErr w:type="spellEnd"/>
+      <w:r>
+        <w:rPr>
+          <w:lang w:val="es-AR"/>
+        </w:rPr>
+        <w:t xml:space="preserve">, </w:t>
+      </w:r>
+      <w:proofErr w:type="spellStart"/>
+      <w:r>
+        <w:rPr>
+          <w:lang w:val="es-AR"/>
+        </w:rPr>
+        <w:t>MemWrite</w:t>
+      </w:r>
+      <w:proofErr w:type="spellEnd"/>
+      <w:r>
+        <w:rPr>
+          <w:lang w:val="es-AR"/>
+        </w:rPr>
+        <w:t xml:space="preserve">, </w:t>
+      </w:r>
+      <w:proofErr w:type="spellStart"/>
+      <w:r>
+        <w:rPr>
+          <w:lang w:val="es-AR"/>
+        </w:rPr>
+        <w:t>ALUSrc</w:t>
+      </w:r>
+      <w:proofErr w:type="spellEnd"/>
+      <w:r>
+        <w:rPr>
+          <w:lang w:val="es-AR"/>
+        </w:rPr>
+        <w:t xml:space="preserve">, </w:t>
+      </w:r>
+      <w:proofErr w:type="spellStart"/>
+      <w:r>
+        <w:rPr>
+          <w:lang w:val="es-AR"/>
+        </w:rPr>
+        <w:t>Jump</w:t>
+      </w:r>
+      <w:proofErr w:type="spellEnd"/>
       <w:r>
         <w:rPr>
           <w:lang w:val="es-AR"/>
         </w:rPr>
         <w:t xml:space="preserve"> y </w:t>
       </w:r>
+      <w:proofErr w:type="spellStart"/>
       <w:r>
         <w:rPr>
           <w:lang w:val="es-AR"/>
         </w:rPr>
         <w:t>ALUOp</w:t>
       </w:r>
+      <w:proofErr w:type="spellEnd"/>
       <w:r>
         <w:rPr>
           <w:lang w:val="es-AR"/>
         </w:rPr>
         <w:t xml:space="preserve"> por medio de un proceso explicito que representa la unidad de control.</w:t>
+      </w:r>
+    </w:p>
+    <w:p>
+      <w:pPr>
+        <w:rPr>
+          <w:lang w:val="es-AR"/>
+        </w:rPr>
+      </w:pPr>
+    </w:p>
+    <w:p>
+      <w:pPr>
+        <w:rPr>
+          <w:lang w:val="es-AR"/>
+        </w:rPr>
+      </w:pPr>
+      <w:r>
+        <w:rPr>
+          <w:lang w:val="es-AR"/>
+        </w:rPr>
+        <w:t>BEQ:</w:t>
+      </w:r>
+    </w:p>
+    <w:p>
+      <w:pPr>
+        <w:rPr>
+          <w:lang w:val="es-AR"/>
+        </w:rPr>
+      </w:pPr>
+      <w:r>
+        <w:rPr>
+          <w:lang w:val="es-AR"/>
+        </w:rPr>
+        <w:t xml:space="preserve">Al tomar una instrucción de tipo BEQ, </w:t>
       </w:r>
     </w:p>
     <w:sectPr>

</xml_diff>